<commit_message>
Changed gnc commissioning table impagination
</commit_message>
<xml_diff>
--- a/GNC Commissioning/gnc_commissioning_table.docx
+++ b/GNC Commissioning/gnc_commissioning_table.docx
@@ -1,6 +1,6 @@
 
 <file path=word/document.xml><?xml version="1.0" encoding="utf-8"?>
-<w:document xmlns:wpc="http://schemas.microsoft.com/office/word/2010/wordprocessingCanvas" xmlns:cx="http://schemas.microsoft.com/office/drawing/2014/chartex" xmlns:cx1="http://schemas.microsoft.com/office/drawing/2015/9/8/chartex" xmlns:mc="http://schemas.openxmlformats.org/markup-compatibility/2006" xmlns:o="urn:schemas-microsoft-com:office:office" xmlns:r="http://schemas.openxmlformats.org/officeDocument/2006/relationships" xmlns:m="http://schemas.openxmlformats.org/officeDocument/2006/math" xmlns:v="urn:schemas-microsoft-com:vml" xmlns:wp14="http://schemas.microsoft.com/office/word/2010/wordprocessingDrawing" xmlns:wp="http://schemas.openxmlformats.org/drawingml/2006/wordprocessingDrawing" xmlns:w10="urn:schemas-microsoft-com:office:word" xmlns:w="http://schemas.openxmlformats.org/wordprocessingml/2006/main" xmlns:w14="http://schemas.microsoft.com/office/word/2010/wordml" xmlns:w15="http://schemas.microsoft.com/office/word/2012/wordml" xmlns:w16se="http://schemas.microsoft.com/office/word/2015/wordml/symex" xmlns:wpg="http://schemas.microsoft.com/office/word/2010/wordprocessingGroup" xmlns:wpi="http://schemas.microsoft.com/office/word/2010/wordprocessingInk" xmlns:wne="http://schemas.microsoft.com/office/word/2006/wordml" xmlns:wps="http://schemas.microsoft.com/office/word/2010/wordprocessingShape" mc:Ignorable="w14 w15 w16se wp14">
+<w:document xmlns:wpc="http://schemas.microsoft.com/office/word/2010/wordprocessingCanvas" xmlns:cx="http://schemas.microsoft.com/office/drawing/2014/chartex" xmlns:cx1="http://schemas.microsoft.com/office/drawing/2015/9/8/chartex" xmlns:cx2="http://schemas.microsoft.com/office/drawing/2015/10/21/chartex" xmlns:cx3="http://schemas.microsoft.com/office/drawing/2016/5/9/chartex" xmlns:cx4="http://schemas.microsoft.com/office/drawing/2016/5/10/chartex" xmlns:cx5="http://schemas.microsoft.com/office/drawing/2016/5/11/chartex" xmlns:cx6="http://schemas.microsoft.com/office/drawing/2016/5/12/chartex" xmlns:cx7="http://schemas.microsoft.com/office/drawing/2016/5/13/chartex" xmlns:cx8="http://schemas.microsoft.com/office/drawing/2016/5/14/chartex" xmlns:mc="http://schemas.openxmlformats.org/markup-compatibility/2006" xmlns:aink="http://schemas.microsoft.com/office/drawing/2016/ink" xmlns:am3d="http://schemas.microsoft.com/office/drawing/2017/model3d" xmlns:o="urn:schemas-microsoft-com:office:office" xmlns:r="http://schemas.openxmlformats.org/officeDocument/2006/relationships" xmlns:m="http://schemas.openxmlformats.org/officeDocument/2006/math" xmlns:v="urn:schemas-microsoft-com:vml" xmlns:wp14="http://schemas.microsoft.com/office/word/2010/wordprocessingDrawing" xmlns:wp="http://schemas.openxmlformats.org/drawingml/2006/wordprocessingDrawing" xmlns:w10="urn:schemas-microsoft-com:office:word" xmlns:w="http://schemas.openxmlformats.org/wordprocessingml/2006/main" xmlns:w14="http://schemas.microsoft.com/office/word/2010/wordml" xmlns:w15="http://schemas.microsoft.com/office/word/2012/wordml" xmlns:w16cid="http://schemas.microsoft.com/office/word/2016/wordml/cid" xmlns:w16se="http://schemas.microsoft.com/office/word/2015/wordml/symex" xmlns:wpg="http://schemas.microsoft.com/office/word/2010/wordprocessingGroup" xmlns:wpi="http://schemas.microsoft.com/office/word/2010/wordprocessingInk" xmlns:wne="http://schemas.microsoft.com/office/word/2006/wordml" xmlns:wps="http://schemas.microsoft.com/office/word/2010/wordprocessingShape" mc:Ignorable="w14 w15 w16se w16cid wp14">
   <w:body>
     <w:p>
       <w:pPr>
@@ -1036,6 +1036,7 @@
               </w:numPr>
             </w:pPr>
             <w:r>
+              <w:lastRenderedPageBreak/>
               <w:t>Test motor encoders</w:t>
             </w:r>
           </w:p>
@@ -1058,6 +1059,7 @@
           </w:tcPr>
           <w:p>
             <w:r>
+              <w:lastRenderedPageBreak/>
               <w:t>Test deployment motors</w:t>
             </w:r>
           </w:p>
@@ -1667,15 +1669,227 @@
           </w:p>
           <w:p>
             <w:r>
-              <w:t>(</w:t>
-            </w:r>
-            <w:proofErr w:type="gramStart"/>
-            <w:r>
-              <w:t>lander</w:t>
-            </w:r>
-            <w:proofErr w:type="gramEnd"/>
-            <w:r>
-              <w:t xml:space="preserve"> platform size?)</w:t>
+              <w:t>(lander platform size?)</w:t>
+            </w:r>
+          </w:p>
+        </w:tc>
+        <w:tc>
+          <w:tcPr>
+            <w:tcW w:w="3157" w:type="dxa"/>
+          </w:tcPr>
+          <w:p>
+            <w:pPr>
+              <w:pStyle w:val="ListParagraph"/>
+              <w:numPr>
+                <w:ilvl w:val="0"/>
+                <w:numId w:val="6"/>
+              </w:numPr>
+            </w:pPr>
+            <w:r>
+              <w:t>VO estimate of rover position corresponds to wheel odometry</w:t>
+            </w:r>
+          </w:p>
+        </w:tc>
+      </w:tr>
+    </w:tbl>
+    <w:p/>
+    <w:tbl>
+      <w:tblPr>
+        <w:tblStyle w:val="TableGrid"/>
+        <w:tblW w:w="0" w:type="auto"/>
+        <w:tblLook w:val="04A0" w:firstRow="1" w:lastRow="0" w:firstColumn="1" w:lastColumn="0" w:noHBand="0" w:noVBand="1"/>
+      </w:tblPr>
+      <w:tblGrid>
+        <w:gridCol w:w="2830"/>
+        <w:gridCol w:w="2977"/>
+        <w:gridCol w:w="3157"/>
+      </w:tblGrid>
+      <w:tr>
+        <w:tc>
+          <w:tcPr>
+            <w:tcW w:w="8964" w:type="dxa"/>
+            <w:gridSpan w:val="3"/>
+          </w:tcPr>
+          <w:p>
+            <w:pPr>
+              <w:rPr>
+                <w:b/>
+                <w:sz w:val="24"/>
+              </w:rPr>
+            </w:pPr>
+            <w:r>
+              <w:rPr>
+                <w:b/>
+                <w:sz w:val="24"/>
+              </w:rPr>
+              <w:t>ON RAMPS</w:t>
+            </w:r>
+          </w:p>
+        </w:tc>
+      </w:tr>
+      <w:tr>
+        <w:tc>
+          <w:tcPr>
+            <w:tcW w:w="2830" w:type="dxa"/>
+          </w:tcPr>
+          <w:p>
+            <w:pPr>
+              <w:rPr>
+                <w:b/>
+              </w:rPr>
+            </w:pPr>
+            <w:r>
+              <w:rPr>
+                <w:b/>
+              </w:rPr>
+              <w:t>PRE-</w:t>
+            </w:r>
+          </w:p>
+        </w:tc>
+        <w:tc>
+          <w:tcPr>
+            <w:tcW w:w="2977" w:type="dxa"/>
+          </w:tcPr>
+          <w:p>
+            <w:pPr>
+              <w:rPr>
+                <w:b/>
+              </w:rPr>
+            </w:pPr>
+            <w:r>
+              <w:rPr>
+                <w:b/>
+              </w:rPr>
+              <w:t>TEST</w:t>
+            </w:r>
+          </w:p>
+        </w:tc>
+        <w:tc>
+          <w:tcPr>
+            <w:tcW w:w="3157" w:type="dxa"/>
+          </w:tcPr>
+          <w:p>
+            <w:pPr>
+              <w:rPr>
+                <w:b/>
+              </w:rPr>
+            </w:pPr>
+            <w:r>
+              <w:rPr>
+                <w:b/>
+              </w:rPr>
+              <w:t>POST-</w:t>
+            </w:r>
+          </w:p>
+        </w:tc>
+      </w:tr>
+      <w:tr>
+        <w:trPr>
+          <w:trHeight w:val="1833"/>
+        </w:trPr>
+        <w:tc>
+          <w:tcPr>
+            <w:tcW w:w="2830" w:type="dxa"/>
+            <w:tcBorders>
+              <w:bottom w:val="single" w:sz="4" w:space="0" w:color="auto"/>
+            </w:tcBorders>
+          </w:tcPr>
+          <w:p>
+            <w:pPr>
+              <w:pStyle w:val="ListParagraph"/>
+              <w:numPr>
+                <w:ilvl w:val="0"/>
+                <w:numId w:val="5"/>
+              </w:numPr>
+            </w:pPr>
+            <w:r>
+              <w:t>Communications ok</w:t>
+            </w:r>
+          </w:p>
+          <w:p>
+            <w:pPr>
+              <w:pStyle w:val="ListParagraph"/>
+              <w:numPr>
+                <w:ilvl w:val="0"/>
+                <w:numId w:val="5"/>
+              </w:numPr>
+            </w:pPr>
+            <w:r>
+              <w:t>ADE checks</w:t>
+            </w:r>
+          </w:p>
+          <w:p>
+            <w:pPr>
+              <w:pStyle w:val="ListParagraph"/>
+              <w:numPr>
+                <w:ilvl w:val="0"/>
+                <w:numId w:val="5"/>
+              </w:numPr>
+            </w:pPr>
+            <w:r>
+              <w:t>BEMA checks</w:t>
+            </w:r>
+          </w:p>
+          <w:p>
+            <w:pPr>
+              <w:pStyle w:val="ListParagraph"/>
+              <w:numPr>
+                <w:ilvl w:val="0"/>
+                <w:numId w:val="5"/>
+              </w:numPr>
+            </w:pPr>
+            <w:r>
+              <w:t>Test motor encoders</w:t>
+            </w:r>
+          </w:p>
+          <w:p>
+            <w:pPr>
+              <w:pStyle w:val="ListParagraph"/>
+              <w:numPr>
+                <w:ilvl w:val="0"/>
+                <w:numId w:val="5"/>
+              </w:numPr>
+            </w:pPr>
+            <w:r>
+              <w:t>Test wheels motors</w:t>
+            </w:r>
+          </w:p>
+          <w:p>
+            <w:pPr>
+              <w:pStyle w:val="ListParagraph"/>
+              <w:numPr>
+                <w:ilvl w:val="0"/>
+                <w:numId w:val="5"/>
+              </w:numPr>
+            </w:pPr>
+            <w:r>
+              <w:t>Test wheel odometry</w:t>
+            </w:r>
+          </w:p>
+        </w:tc>
+        <w:tc>
+          <w:tcPr>
+            <w:tcW w:w="2977" w:type="dxa"/>
+            <w:tcBorders>
+              <w:bottom w:val="single" w:sz="4" w:space="0" w:color="auto"/>
+            </w:tcBorders>
+          </w:tcPr>
+          <w:p>
+            <w:r>
+              <w:t xml:space="preserve">Test short traverse </w:t>
+            </w:r>
+          </w:p>
+          <w:p>
+            <w:r>
+              <w:t xml:space="preserve">(ramps </w:t>
+            </w:r>
+            <w:proofErr w:type="spellStart"/>
+            <w:r>
+              <w:t>lenght</w:t>
+            </w:r>
+            <w:proofErr w:type="spellEnd"/>
+            <w:r>
+              <w:t>?)</w:t>
             </w:r>
           </w:p>
         </w:tc>
@@ -1734,7 +1948,7 @@
                 <w:sz w:val="24"/>
               </w:rPr>
               <w:lastRenderedPageBreak/>
-              <w:t>ON RAMPS</w:t>
+              <w:t>ON TERRAIN</w:t>
             </w:r>
           </w:p>
         </w:tc>
@@ -1875,7 +2089,19 @@
               </w:numPr>
             </w:pPr>
             <w:r>
-              <w:t>Test wheel odometry</w:t>
+              <w:t>Test turning motors</w:t>
+            </w:r>
+          </w:p>
+          <w:p>
+            <w:pPr>
+              <w:pStyle w:val="ListParagraph"/>
+              <w:numPr>
+                <w:ilvl w:val="0"/>
+                <w:numId w:val="5"/>
+              </w:numPr>
+            </w:pPr>
+            <w:r>
+              <w:t>Test VO w/IMU</w:t>
             </w:r>
           </w:p>
         </w:tc>
@@ -1888,28 +2114,7 @@
           </w:tcPr>
           <w:p>
             <w:r>
-              <w:t xml:space="preserve">Test short traverse </w:t>
-            </w:r>
-          </w:p>
-          <w:p>
-            <w:r>
-              <w:t>(</w:t>
-            </w:r>
-            <w:proofErr w:type="gramStart"/>
-            <w:r>
-              <w:t>ramps</w:t>
-            </w:r>
-            <w:proofErr w:type="gramEnd"/>
-            <w:r>
-              <w:t xml:space="preserve"> </w:t>
-            </w:r>
-            <w:proofErr w:type="spellStart"/>
-            <w:r>
-              <w:t>lenght</w:t>
-            </w:r>
-            <w:proofErr w:type="spellEnd"/>
-            <w:r>
-              <w:t>?)</w:t>
+              <w:t>Test complete point turn</w:t>
             </w:r>
           </w:p>
         </w:tc>
@@ -1926,45 +2131,19 @@
               </w:numPr>
             </w:pPr>
             <w:r>
-              <w:t>VO estimate of rover position corresponds to wheel odometry</w:t>
-            </w:r>
-          </w:p>
-        </w:tc>
-      </w:tr>
-    </w:tbl>
-    <w:p/>
-    <w:p/>
-    <w:p/>
-    <w:tbl>
-      <w:tblPr>
-        <w:tblStyle w:val="TableGrid"/>
-        <w:tblW w:w="0" w:type="auto"/>
-        <w:tblLook w:val="04A0" w:firstRow="1" w:lastRow="0" w:firstColumn="1" w:lastColumn="0" w:noHBand="0" w:noVBand="1"/>
-      </w:tblPr>
-      <w:tblGrid>
-        <w:gridCol w:w="2830"/>
-        <w:gridCol w:w="2977"/>
-        <w:gridCol w:w="3157"/>
-      </w:tblGrid>
-      <w:tr>
-        <w:tc>
-          <w:tcPr>
-            <w:tcW w:w="8964" w:type="dxa"/>
-            <w:gridSpan w:val="3"/>
-          </w:tcPr>
-          <w:p>
-            <w:pPr>
-              <w:rPr>
-                <w:b/>
-                <w:sz w:val="24"/>
-              </w:rPr>
-            </w:pPr>
-            <w:r>
-              <w:rPr>
-                <w:b/>
-                <w:sz w:val="24"/>
-              </w:rPr>
-              <w:t>ON TERRAIN</w:t>
+              <w:t>Check VO estimate of rover orientation</w:t>
+            </w:r>
+          </w:p>
+          <w:p>
+            <w:pPr>
+              <w:pStyle w:val="ListParagraph"/>
+              <w:numPr>
+                <w:ilvl w:val="0"/>
+                <w:numId w:val="6"/>
+              </w:numPr>
+            </w:pPr>
+            <w:r>
+              <w:t>Check lander cameras for visual inspection of the rover</w:t>
             </w:r>
           </w:p>
         </w:tc>
@@ -1980,17 +2159,23 @@
                 <w:b/>
               </w:rPr>
             </w:pPr>
-            <w:r>
+          </w:p>
+        </w:tc>
+        <w:tc>
+          <w:tcPr>
+            <w:tcW w:w="2977" w:type="dxa"/>
+          </w:tcPr>
+          <w:p>
+            <w:pPr>
               <w:rPr>
                 <w:b/>
               </w:rPr>
-              <w:t>PRE-</w:t>
-            </w:r>
-          </w:p>
-        </w:tc>
-        <w:tc>
-          <w:tcPr>
-            <w:tcW w:w="2977" w:type="dxa"/>
+            </w:pPr>
+          </w:p>
+        </w:tc>
+        <w:tc>
+          <w:tcPr>
+            <w:tcW w:w="3157" w:type="dxa"/>
           </w:tcPr>
           <w:p>
             <w:pPr>
@@ -1998,30 +2183,6 @@
                 <w:b/>
               </w:rPr>
             </w:pPr>
-            <w:r>
-              <w:rPr>
-                <w:b/>
-              </w:rPr>
-              <w:t>TEST</w:t>
-            </w:r>
-          </w:p>
-        </w:tc>
-        <w:tc>
-          <w:tcPr>
-            <w:tcW w:w="3157" w:type="dxa"/>
-          </w:tcPr>
-          <w:p>
-            <w:pPr>
-              <w:rPr>
-                <w:b/>
-              </w:rPr>
-            </w:pPr>
-            <w:r>
-              <w:rPr>
-                <w:b/>
-              </w:rPr>
-              <w:t>POST-</w:t>
-            </w:r>
           </w:p>
         </w:tc>
       </w:tr>
@@ -2032,9 +2193,6 @@
         <w:tc>
           <w:tcPr>
             <w:tcW w:w="2830" w:type="dxa"/>
-            <w:tcBorders>
-              <w:bottom w:val="single" w:sz="4" w:space="0" w:color="auto"/>
-            </w:tcBorders>
           </w:tcPr>
           <w:p>
             <w:pPr>
@@ -2081,7 +2239,7 @@
               </w:numPr>
             </w:pPr>
             <w:r>
-              <w:t>Test motor encoders</w:t>
+              <w:t xml:space="preserve">Test wheel odometry </w:t>
             </w:r>
           </w:p>
           <w:p>
@@ -2119,18 +2277,18 @@
             <w:r>
               <w:t>Test VO w/IMU</w:t>
             </w:r>
+            <w:r>
+              <w:br/>
+            </w:r>
           </w:p>
         </w:tc>
         <w:tc>
           <w:tcPr>
             <w:tcW w:w="2977" w:type="dxa"/>
-            <w:tcBorders>
-              <w:bottom w:val="single" w:sz="4" w:space="0" w:color="auto"/>
-            </w:tcBorders>
-          </w:tcPr>
-          <w:p>
-            <w:r>
-              <w:t>Test complete point turn</w:t>
+          </w:tcPr>
+          <w:p>
+            <w:r>
+              <w:t xml:space="preserve">Test short traverse </w:t>
             </w:r>
           </w:p>
         </w:tc>
@@ -2147,7 +2305,7 @@
               </w:numPr>
             </w:pPr>
             <w:r>
-              <w:t>Check VO estimate of rover orientation</w:t>
+              <w:t>VO estimate of rover position corresponds to wheel odometry</w:t>
             </w:r>
           </w:p>
           <w:p>
@@ -2159,21 +2317,22 @@
               </w:numPr>
             </w:pPr>
             <w:r>
-              <w:t>Check lander cameras for visual inspection of the rover</w:t>
+              <w:t>Compare with cameras of the lander</w:t>
             </w:r>
           </w:p>
         </w:tc>
       </w:tr>
       <w:tr>
+        <w:trPr>
+          <w:trHeight w:val="70"/>
+        </w:trPr>
         <w:tc>
           <w:tcPr>
             <w:tcW w:w="2830" w:type="dxa"/>
           </w:tcPr>
           <w:p>
             <w:pPr>
-              <w:rPr>
-                <w:b/>
-              </w:rPr>
+              <w:pStyle w:val="ListParagraph"/>
             </w:pPr>
           </w:p>
         </w:tc>
@@ -2181,13 +2340,7 @@
           <w:tcPr>
             <w:tcW w:w="2977" w:type="dxa"/>
           </w:tcPr>
-          <w:p>
-            <w:pPr>
-              <w:rPr>
-                <w:b/>
-              </w:rPr>
-            </w:pPr>
-          </w:p>
+          <w:p/>
         </w:tc>
         <w:tc>
           <w:tcPr>
@@ -2195,9 +2348,7 @@
           </w:tcPr>
           <w:p>
             <w:pPr>
-              <w:rPr>
-                <w:b/>
-              </w:rPr>
+              <w:pStyle w:val="ListParagraph"/>
             </w:pPr>
           </w:p>
         </w:tc>
@@ -2255,7 +2406,7 @@
               </w:numPr>
             </w:pPr>
             <w:r>
-              <w:t xml:space="preserve">Test wheel odometry </w:t>
+              <w:t>Test motor encoders</w:t>
             </w:r>
           </w:p>
           <w:p>
@@ -2293,9 +2444,6 @@
             <w:r>
               <w:t>Test VO w/IMU</w:t>
             </w:r>
-            <w:r>
-              <w:br/>
-            </w:r>
           </w:p>
         </w:tc>
         <w:tc>
@@ -2304,7 +2452,7 @@
           </w:tcPr>
           <w:p>
             <w:r>
-              <w:t xml:space="preserve">Test short traverse </w:t>
+              <w:t xml:space="preserve">Test Ackermann turn </w:t>
             </w:r>
           </w:p>
         </w:tc>
@@ -2321,7 +2469,7 @@
               </w:numPr>
             </w:pPr>
             <w:r>
-              <w:t>VO estimate of rover position corresponds to wheel odometry</w:t>
+              <w:t>Check VO estimate of rover position</w:t>
             </w:r>
           </w:p>
           <w:p>
@@ -2340,11 +2488,14 @@
       </w:tr>
       <w:tr>
         <w:trPr>
-          <w:trHeight w:val="70"/>
+          <w:trHeight w:val="219"/>
         </w:trPr>
         <w:tc>
           <w:tcPr>
             <w:tcW w:w="2830" w:type="dxa"/>
+            <w:tcBorders>
+              <w:bottom w:val="single" w:sz="4" w:space="0" w:color="auto"/>
+            </w:tcBorders>
           </w:tcPr>
           <w:p>
             <w:pPr>
@@ -2355,6 +2506,9 @@
         <w:tc>
           <w:tcPr>
             <w:tcW w:w="2977" w:type="dxa"/>
+            <w:tcBorders>
+              <w:bottom w:val="single" w:sz="4" w:space="0" w:color="auto"/>
+            </w:tcBorders>
           </w:tcPr>
           <w:p/>
         </w:tc>
@@ -2422,43 +2576,7 @@
               </w:numPr>
             </w:pPr>
             <w:r>
-              <w:t>Test motor encoders</w:t>
-            </w:r>
-          </w:p>
-          <w:p>
-            <w:pPr>
-              <w:pStyle w:val="ListParagraph"/>
-              <w:numPr>
-                <w:ilvl w:val="0"/>
-                <w:numId w:val="5"/>
-              </w:numPr>
-            </w:pPr>
-            <w:r>
-              <w:t>Test wheels motors</w:t>
-            </w:r>
-          </w:p>
-          <w:p>
-            <w:pPr>
-              <w:pStyle w:val="ListParagraph"/>
-              <w:numPr>
-                <w:ilvl w:val="0"/>
-                <w:numId w:val="5"/>
-              </w:numPr>
-            </w:pPr>
-            <w:r>
-              <w:t>Test turning motors</w:t>
-            </w:r>
-          </w:p>
-          <w:p>
-            <w:pPr>
-              <w:pStyle w:val="ListParagraph"/>
-              <w:numPr>
-                <w:ilvl w:val="0"/>
-                <w:numId w:val="5"/>
-              </w:numPr>
-            </w:pPr>
-            <w:r>
-              <w:t>Test VO w/IMU</w:t>
+              <w:t>Test mapping</w:t>
             </w:r>
           </w:p>
         </w:tc>
@@ -2468,7 +2586,7 @@
           </w:tcPr>
           <w:p>
             <w:r>
-              <w:t xml:space="preserve">Test Ackermann turn </w:t>
+              <w:t>Test obstacle detection</w:t>
             </w:r>
           </w:p>
         </w:tc>
@@ -2485,26 +2603,14 @@
               </w:numPr>
             </w:pPr>
             <w:r>
-              <w:t>Check VO estimate of rover position</w:t>
-            </w:r>
-          </w:p>
-          <w:p>
-            <w:pPr>
-              <w:pStyle w:val="ListParagraph"/>
-              <w:numPr>
-                <w:ilvl w:val="0"/>
-                <w:numId w:val="6"/>
-              </w:numPr>
-            </w:pPr>
-            <w:r>
-              <w:t>Compare with cameras of the lander</w:t>
+              <w:t>Manually identify an obstacle (also lander) and manually evaluate the obstacle detection</w:t>
             </w:r>
           </w:p>
         </w:tc>
       </w:tr>
       <w:tr>
         <w:trPr>
-          <w:trHeight w:val="219"/>
+          <w:trHeight w:val="95"/>
         </w:trPr>
         <w:tc>
           <w:tcPr>
@@ -2580,21 +2686,46 @@
               </w:numPr>
             </w:pPr>
             <w:r>
-              <w:t>BEMA checks</w:t>
-            </w:r>
-          </w:p>
-          <w:p>
-            <w:pPr>
-              <w:pStyle w:val="ListParagraph"/>
-              <w:numPr>
-                <w:ilvl w:val="0"/>
-                <w:numId w:val="5"/>
-              </w:numPr>
-            </w:pPr>
-            <w:r>
-              <w:t>Test mapping</w:t>
-            </w:r>
-          </w:p>
+              <w:t>Test motor encoders</w:t>
+            </w:r>
+          </w:p>
+          <w:p>
+            <w:pPr>
+              <w:pStyle w:val="ListParagraph"/>
+              <w:numPr>
+                <w:ilvl w:val="0"/>
+                <w:numId w:val="5"/>
+              </w:numPr>
+            </w:pPr>
+            <w:r>
+              <w:t>Test wheels motors</w:t>
+            </w:r>
+          </w:p>
+          <w:p>
+            <w:pPr>
+              <w:pStyle w:val="ListParagraph"/>
+              <w:numPr>
+                <w:ilvl w:val="0"/>
+                <w:numId w:val="5"/>
+              </w:numPr>
+            </w:pPr>
+            <w:r>
+              <w:t>Test turning motors</w:t>
+            </w:r>
+          </w:p>
+          <w:p>
+            <w:pPr>
+              <w:pStyle w:val="ListParagraph"/>
+              <w:numPr>
+                <w:ilvl w:val="0"/>
+                <w:numId w:val="5"/>
+              </w:numPr>
+            </w:pPr>
+            <w:r>
+              <w:t>Test obs. detection</w:t>
+            </w:r>
+          </w:p>
+          <w:p/>
         </w:tc>
         <w:tc>
           <w:tcPr>
@@ -2602,7 +2733,7 @@
           </w:tcPr>
           <w:p>
             <w:r>
-              <w:t>Test obstacle detection</w:t>
+              <w:t>Test obstacle avoidance</w:t>
             </w:r>
           </w:p>
         </w:tc>
@@ -2619,154 +2750,6 @@
               </w:numPr>
             </w:pPr>
             <w:r>
-              <w:t>Manually identify an obstacle (also lander) and manually evaluate the obstacle detection</w:t>
-            </w:r>
-          </w:p>
-        </w:tc>
-      </w:tr>
-      <w:tr>
-        <w:trPr>
-          <w:trHeight w:val="95"/>
-        </w:trPr>
-        <w:tc>
-          <w:tcPr>
-            <w:tcW w:w="2830" w:type="dxa"/>
-            <w:tcBorders>
-              <w:bottom w:val="single" w:sz="4" w:space="0" w:color="auto"/>
-            </w:tcBorders>
-          </w:tcPr>
-          <w:p>
-            <w:pPr>
-              <w:pStyle w:val="ListParagraph"/>
-            </w:pPr>
-          </w:p>
-        </w:tc>
-        <w:tc>
-          <w:tcPr>
-            <w:tcW w:w="2977" w:type="dxa"/>
-            <w:tcBorders>
-              <w:bottom w:val="single" w:sz="4" w:space="0" w:color="auto"/>
-            </w:tcBorders>
-          </w:tcPr>
-          <w:p/>
-        </w:tc>
-        <w:tc>
-          <w:tcPr>
-            <w:tcW w:w="3157" w:type="dxa"/>
-          </w:tcPr>
-          <w:p>
-            <w:pPr>
-              <w:pStyle w:val="ListParagraph"/>
-            </w:pPr>
-          </w:p>
-        </w:tc>
-      </w:tr>
-      <w:tr>
-        <w:trPr>
-          <w:trHeight w:val="1833"/>
-        </w:trPr>
-        <w:tc>
-          <w:tcPr>
-            <w:tcW w:w="2830" w:type="dxa"/>
-          </w:tcPr>
-          <w:p>
-            <w:pPr>
-              <w:pStyle w:val="ListParagraph"/>
-              <w:numPr>
-                <w:ilvl w:val="0"/>
-                <w:numId w:val="5"/>
-              </w:numPr>
-            </w:pPr>
-            <w:r>
-              <w:lastRenderedPageBreak/>
-              <w:t>Communications ok</w:t>
-            </w:r>
-          </w:p>
-          <w:p>
-            <w:pPr>
-              <w:pStyle w:val="ListParagraph"/>
-              <w:numPr>
-                <w:ilvl w:val="0"/>
-                <w:numId w:val="5"/>
-              </w:numPr>
-            </w:pPr>
-            <w:r>
-              <w:t>ADE checks</w:t>
-            </w:r>
-          </w:p>
-          <w:p>
-            <w:pPr>
-              <w:pStyle w:val="ListParagraph"/>
-              <w:numPr>
-                <w:ilvl w:val="0"/>
-                <w:numId w:val="5"/>
-              </w:numPr>
-            </w:pPr>
-            <w:r>
-              <w:t>Test motor encoders</w:t>
-            </w:r>
-          </w:p>
-          <w:p>
-            <w:pPr>
-              <w:pStyle w:val="ListParagraph"/>
-              <w:numPr>
-                <w:ilvl w:val="0"/>
-                <w:numId w:val="5"/>
-              </w:numPr>
-            </w:pPr>
-            <w:r>
-              <w:t>Test wheels motors</w:t>
-            </w:r>
-          </w:p>
-          <w:p>
-            <w:pPr>
-              <w:pStyle w:val="ListParagraph"/>
-              <w:numPr>
-                <w:ilvl w:val="0"/>
-                <w:numId w:val="5"/>
-              </w:numPr>
-            </w:pPr>
-            <w:r>
-              <w:t>Test turning motors</w:t>
-            </w:r>
-          </w:p>
-          <w:p>
-            <w:pPr>
-              <w:pStyle w:val="ListParagraph"/>
-              <w:numPr>
-                <w:ilvl w:val="0"/>
-                <w:numId w:val="5"/>
-              </w:numPr>
-            </w:pPr>
-            <w:r>
-              <w:t>Test obs. detection</w:t>
-            </w:r>
-          </w:p>
-          <w:p/>
-        </w:tc>
-        <w:tc>
-          <w:tcPr>
-            <w:tcW w:w="2977" w:type="dxa"/>
-          </w:tcPr>
-          <w:p>
-            <w:r>
-              <w:t>Test obstacle avoidance</w:t>
-            </w:r>
-          </w:p>
-        </w:tc>
-        <w:tc>
-          <w:tcPr>
-            <w:tcW w:w="3157" w:type="dxa"/>
-          </w:tcPr>
-          <w:p>
-            <w:pPr>
-              <w:pStyle w:val="ListParagraph"/>
-              <w:numPr>
-                <w:ilvl w:val="0"/>
-                <w:numId w:val="6"/>
-              </w:numPr>
-            </w:pPr>
-            <w:r>
               <w:t xml:space="preserve">Send a goal over the obstacle and evaluate the trajectory generated (only trajectory generation and </w:t>
             </w:r>
             <w:proofErr w:type="spellStart"/>
@@ -2777,43 +2760,6 @@
             <w:r>
               <w:t xml:space="preserve"> map NOT moving yet)</w:t>
             </w:r>
-          </w:p>
-        </w:tc>
-      </w:tr>
-      <w:tr>
-        <w:trPr>
-          <w:trHeight w:val="99"/>
-        </w:trPr>
-        <w:tc>
-          <w:tcPr>
-            <w:tcW w:w="2830" w:type="dxa"/>
-            <w:tcBorders>
-              <w:bottom w:val="single" w:sz="4" w:space="0" w:color="auto"/>
-            </w:tcBorders>
-          </w:tcPr>
-          <w:p>
-            <w:pPr>
-              <w:pStyle w:val="ListParagraph"/>
-            </w:pPr>
-          </w:p>
-        </w:tc>
-        <w:tc>
-          <w:tcPr>
-            <w:tcW w:w="2977" w:type="dxa"/>
-            <w:tcBorders>
-              <w:bottom w:val="single" w:sz="4" w:space="0" w:color="auto"/>
-            </w:tcBorders>
-          </w:tcPr>
-          <w:p/>
-        </w:tc>
-        <w:tc>
-          <w:tcPr>
-            <w:tcW w:w="3157" w:type="dxa"/>
-          </w:tcPr>
-          <w:p>
-            <w:pPr>
-              <w:pStyle w:val="ListParagraph"/>
-            </w:pPr>
           </w:p>
         </w:tc>
       </w:tr>
@@ -2824,7 +2770,7 @@
     </w:p>
     <w:sectPr>
       <w:pgSz w:w="11906" w:h="16838"/>
-      <w:pgMar w:top="1440" w:right="1440" w:bottom="1440" w:left="1440" w:header="708" w:footer="708" w:gutter="0"/>
+      <w:pgMar w:top="720" w:right="720" w:bottom="720" w:left="720" w:header="708" w:footer="708" w:gutter="0"/>
       <w:cols w:space="708"/>
       <w:docGrid w:linePitch="360"/>
     </w:sectPr>
@@ -2833,7 +2779,7 @@
 </file>
 
 <file path=word/numbering.xml><?xml version="1.0" encoding="utf-8"?>
-<w:numbering xmlns:wpc="http://schemas.microsoft.com/office/word/2010/wordprocessingCanvas" xmlns:cx="http://schemas.microsoft.com/office/drawing/2014/chartex" xmlns:cx1="http://schemas.microsoft.com/office/drawing/2015/9/8/chartex" xmlns:mc="http://schemas.openxmlformats.org/markup-compatibility/2006" xmlns:o="urn:schemas-microsoft-com:office:office" xmlns:r="http://schemas.openxmlformats.org/officeDocument/2006/relationships" xmlns:m="http://schemas.openxmlformats.org/officeDocument/2006/math" xmlns:v="urn:schemas-microsoft-com:vml" xmlns:wp14="http://schemas.microsoft.com/office/word/2010/wordprocessingDrawing" xmlns:wp="http://schemas.openxmlformats.org/drawingml/2006/wordprocessingDrawing" xmlns:w10="urn:schemas-microsoft-com:office:word" xmlns:w="http://schemas.openxmlformats.org/wordprocessingml/2006/main" xmlns:w14="http://schemas.microsoft.com/office/word/2010/wordml" xmlns:w15="http://schemas.microsoft.com/office/word/2012/wordml" xmlns:w16se="http://schemas.microsoft.com/office/word/2015/wordml/symex" xmlns:wpg="http://schemas.microsoft.com/office/word/2010/wordprocessingGroup" xmlns:wpi="http://schemas.microsoft.com/office/word/2010/wordprocessingInk" xmlns:wne="http://schemas.microsoft.com/office/word/2006/wordml" xmlns:wps="http://schemas.microsoft.com/office/word/2010/wordprocessingShape" mc:Ignorable="w14 w15 w16se wp14">
+<w:numbering xmlns:wpc="http://schemas.microsoft.com/office/word/2010/wordprocessingCanvas" xmlns:cx="http://schemas.microsoft.com/office/drawing/2014/chartex" xmlns:cx1="http://schemas.microsoft.com/office/drawing/2015/9/8/chartex" xmlns:cx2="http://schemas.microsoft.com/office/drawing/2015/10/21/chartex" xmlns:cx3="http://schemas.microsoft.com/office/drawing/2016/5/9/chartex" xmlns:cx4="http://schemas.microsoft.com/office/drawing/2016/5/10/chartex" xmlns:cx5="http://schemas.microsoft.com/office/drawing/2016/5/11/chartex" xmlns:cx6="http://schemas.microsoft.com/office/drawing/2016/5/12/chartex" xmlns:cx7="http://schemas.microsoft.com/office/drawing/2016/5/13/chartex" xmlns:cx8="http://schemas.microsoft.com/office/drawing/2016/5/14/chartex" xmlns:mc="http://schemas.openxmlformats.org/markup-compatibility/2006" xmlns:aink="http://schemas.microsoft.com/office/drawing/2016/ink" xmlns:am3d="http://schemas.microsoft.com/office/drawing/2017/model3d" xmlns:o="urn:schemas-microsoft-com:office:office" xmlns:r="http://schemas.openxmlformats.org/officeDocument/2006/relationships" xmlns:m="http://schemas.openxmlformats.org/officeDocument/2006/math" xmlns:v="urn:schemas-microsoft-com:vml" xmlns:wp14="http://schemas.microsoft.com/office/word/2010/wordprocessingDrawing" xmlns:wp="http://schemas.openxmlformats.org/drawingml/2006/wordprocessingDrawing" xmlns:w10="urn:schemas-microsoft-com:office:word" xmlns:w="http://schemas.openxmlformats.org/wordprocessingml/2006/main" xmlns:w14="http://schemas.microsoft.com/office/word/2010/wordml" xmlns:w15="http://schemas.microsoft.com/office/word/2012/wordml" xmlns:w16cid="http://schemas.microsoft.com/office/word/2016/wordml/cid" xmlns:w16se="http://schemas.microsoft.com/office/word/2015/wordml/symex" xmlns:wpg="http://schemas.microsoft.com/office/word/2010/wordprocessingGroup" xmlns:wpi="http://schemas.microsoft.com/office/word/2010/wordprocessingInk" xmlns:wne="http://schemas.microsoft.com/office/word/2006/wordml" xmlns:wps="http://schemas.microsoft.com/office/word/2010/wordprocessingShape" mc:Ignorable="w14 w15 w16se w16cid wp14">
   <w:abstractNum w:abstractNumId="0" w15:restartNumberingAfterBreak="0">
     <w:nsid w:val="036B5C5B"/>
     <w:multiLevelType w:val="hybridMultilevel"/>
@@ -4114,7 +4060,7 @@
 </file>
 
 <file path=word/styles.xml><?xml version="1.0" encoding="utf-8"?>
-<w:styles xmlns:mc="http://schemas.openxmlformats.org/markup-compatibility/2006" xmlns:r="http://schemas.openxmlformats.org/officeDocument/2006/relationships" xmlns:w="http://schemas.openxmlformats.org/wordprocessingml/2006/main" xmlns:w14="http://schemas.microsoft.com/office/word/2010/wordml" xmlns:w15="http://schemas.microsoft.com/office/word/2012/wordml" xmlns:w16se="http://schemas.microsoft.com/office/word/2015/wordml/symex" mc:Ignorable="w14 w15 w16se">
+<w:styles xmlns:mc="http://schemas.openxmlformats.org/markup-compatibility/2006" xmlns:r="http://schemas.openxmlformats.org/officeDocument/2006/relationships" xmlns:w="http://schemas.openxmlformats.org/wordprocessingml/2006/main" xmlns:w14="http://schemas.microsoft.com/office/word/2010/wordml" xmlns:w15="http://schemas.microsoft.com/office/word/2012/wordml" xmlns:w16cid="http://schemas.microsoft.com/office/word/2016/wordml/cid" xmlns:w16se="http://schemas.microsoft.com/office/word/2015/wordml/symex" mc:Ignorable="w14 w15 w16se w16cid">
   <w:docDefaults>
     <w:rPrDefault>
       <w:rPr>
@@ -4130,7 +4076,7 @@
       </w:pPr>
     </w:pPrDefault>
   </w:docDefaults>
-  <w:latentStyles w:defLockedState="0" w:defUIPriority="99" w:defSemiHidden="0" w:defUnhideWhenUsed="0" w:defQFormat="0" w:count="371">
+  <w:latentStyles w:defLockedState="0" w:defUIPriority="99" w:defSemiHidden="0" w:defUnhideWhenUsed="0" w:defQFormat="0" w:count="375">
     <w:lsdException w:name="Normal" w:uiPriority="0" w:qFormat="1"/>
     <w:lsdException w:name="heading 1" w:uiPriority="9" w:qFormat="1"/>
     <w:lsdException w:name="heading 2" w:semiHidden="1" w:uiPriority="9" w:unhideWhenUsed="1" w:qFormat="1"/>
@@ -4236,7 +4182,6 @@
     <w:lsdException w:name="HTML Sample" w:semiHidden="1" w:unhideWhenUsed="1"/>
     <w:lsdException w:name="HTML Typewriter" w:semiHidden="1" w:unhideWhenUsed="1"/>
     <w:lsdException w:name="HTML Variable" w:semiHidden="1" w:unhideWhenUsed="1"/>
-    <w:lsdException w:name="Normal Table" w:semiHidden="1" w:unhideWhenUsed="1"/>
     <w:lsdException w:name="annotation subject" w:semiHidden="1" w:unhideWhenUsed="1"/>
     <w:lsdException w:name="No List" w:semiHidden="1" w:unhideWhenUsed="1"/>
     <w:lsdException w:name="Outline List 1" w:semiHidden="1" w:unhideWhenUsed="1"/>
@@ -4280,10 +4225,8 @@
     <w:lsdException w:name="Table Elegant" w:semiHidden="1" w:unhideWhenUsed="1"/>
     <w:lsdException w:name="Table Professional" w:semiHidden="1" w:unhideWhenUsed="1"/>
     <w:lsdException w:name="Table Subtle 1" w:semiHidden="1" w:unhideWhenUsed="1"/>
-    <w:lsdException w:name="Table Subtle 2" w:semiHidden="1" w:unhideWhenUsed="1"/>
     <w:lsdException w:name="Table Web 1" w:semiHidden="1" w:unhideWhenUsed="1"/>
     <w:lsdException w:name="Table Web 2" w:semiHidden="1" w:unhideWhenUsed="1"/>
-    <w:lsdException w:name="Table Web 3" w:semiHidden="1" w:unhideWhenUsed="1"/>
     <w:lsdException w:name="Balloon Text" w:semiHidden="1" w:unhideWhenUsed="1"/>
     <w:lsdException w:name="Table Grid" w:uiPriority="39"/>
     <w:lsdException w:name="Table Theme" w:semiHidden="1" w:unhideWhenUsed="1"/>
@@ -4502,6 +4445,10 @@
     <w:lsdException w:name="List Table 5 Dark Accent 6" w:uiPriority="50"/>
     <w:lsdException w:name="List Table 6 Colorful Accent 6" w:uiPriority="51"/>
     <w:lsdException w:name="List Table 7 Colorful Accent 6" w:uiPriority="52"/>
+    <w:lsdException w:name="Mention" w:semiHidden="1" w:unhideWhenUsed="1"/>
+    <w:lsdException w:name="Smart Hyperlink" w:semiHidden="1" w:unhideWhenUsed="1"/>
+    <w:lsdException w:name="Hashtag" w:semiHidden="1" w:unhideWhenUsed="1"/>
+    <w:lsdException w:name="Unresolved Mention" w:semiHidden="1" w:unhideWhenUsed="1"/>
   </w:latentStyles>
   <w:style w:type="paragraph" w:default="1" w:styleId="Normal">
     <w:name w:val="Normal"/>
@@ -4827,4 +4774,16 @@
     </a:ext>
   </a:extLst>
 </a:theme>
+</file>
+
+<file path=customXml/item1.xml><?xml version="1.0" encoding="utf-8"?>
+<b:Sources xmlns:b="http://schemas.openxmlformats.org/officeDocument/2006/bibliography" xmlns="http://schemas.openxmlformats.org/officeDocument/2006/bibliography" SelectedStyle="\APASixthEditionOfficeOnline.xsl" StyleName="APA" Version="6"/>
+</file>
+
+<file path=customXml/itemProps1.xml><?xml version="1.0" encoding="utf-8"?>
+<ds:datastoreItem xmlns:ds="http://schemas.openxmlformats.org/officeDocument/2006/customXml" ds:itemID="{BE20F335-3D49-455A-888E-F7035D35496A}">
+  <ds:schemaRefs>
+    <ds:schemaRef ds:uri="http://schemas.openxmlformats.org/officeDocument/2006/bibliography"/>
+  </ds:schemaRefs>
+</ds:datastoreItem>
 </file>
</xml_diff>